<commit_message>
Removed extra folders and files from the repo
</commit_message>
<xml_diff>
--- a/Technical_Assessment_Report_Qenehelo.docx
+++ b/Technical_Assessment_Report_Qenehelo.docx
@@ -12,7 +12,7 @@
     </w:p>
     <w:p>
       <w:r>
-        <w:t>This report outlines the approach taken by Qenehelo Matjama to fulfill the technical assessment requirements for the Data Engineer / Business Intelligence Engineer role. The project involves building a robust, visually engaging, and insight-rich dashboard powered by real-time blockchain token transaction data.</w:t>
+        <w:t>This report outlines the approach taken by Qenehelo Matjama to fulfill the technical assessment requirements for the Data Engineer / Business Intelligence Engineer role. The project involves building a robust, visually engaging, and insight dashboard powered by real-time blockchain token transaction data.</w:t>
       </w:r>
     </w:p>
     <w:p>
@@ -37,27 +37,54 @@
       </w:r>
     </w:p>
     <w:p>
-      <w:hyperlink r:id="rId6" w:history="1">
+      <w:pPr>
+        <w:rPr>
+          <w:rStyle w:val="Hyperlink"/>
+        </w:rPr>
+      </w:pPr>
+      <w:r>
+        <w:fldChar w:fldCharType="begin"/>
+      </w:r>
+      <w:r>
+        <w:instrText>HYPERLINK "https://nwoysq9dt2vrvoqfvndzrh.streamlit.app/"</w:instrText>
+      </w:r>
+      <w:r>
+        <w:fldChar w:fldCharType="separate"/>
+      </w:r>
+      <w:r>
+        <w:rPr>
+          <w:rStyle w:val="Hyperlink"/>
+        </w:rPr>
+        <w:t xml:space="preserve">Click here to view the </w:t>
+      </w:r>
+      <w:r>
+        <w:rPr>
+          <w:rStyle w:val="Hyperlink"/>
+        </w:rPr>
+        <w:t>l</w:t>
+      </w:r>
+      <w:r>
+        <w:rPr>
+          <w:rStyle w:val="Hyperlink"/>
+        </w:rPr>
+        <w:t>ive dashboard</w:t>
+      </w:r>
+    </w:p>
+    <w:p>
+      <w:pPr>
+        <w:rPr>
+          <w:color w:val="0000FF"/>
+        </w:rPr>
+      </w:pPr>
+      <w:r>
+        <w:fldChar w:fldCharType="end"/>
+      </w:r>
+      <w:hyperlink r:id="rId6" w:tgtFrame="_blank" w:tooltip="https://nwoysq9dt2vrvoqfvndzrh.streamlit.app/" w:history="1">
         <w:r>
           <w:rPr>
             <w:rStyle w:val="Hyperlink"/>
           </w:rPr>
-          <w:t>Click here to view the live dashboard</w:t>
-        </w:r>
-      </w:hyperlink>
-    </w:p>
-    <w:p>
-      <w:pPr>
-        <w:rPr>
-          <w:color w:val="0000FF"/>
-        </w:rPr>
-      </w:pPr>
-      <w:hyperlink r:id="rId7" w:history="1">
-        <w:r>
-          <w:rPr>
-            <w:rStyle w:val="Hyperlink"/>
-          </w:rPr>
-          <w:t>https://q3ctyri2sxffcatdrwb3rb.streamlit.app/</w:t>
+          <w:t>https://nwoysq9dt2vrvoqfvndzrh.streamlit.app/</w:t>
         </w:r>
       </w:hyperlink>
     </w:p>
@@ -154,7 +181,7 @@
                     <pic:cNvPicPr/>
                   </pic:nvPicPr>
                   <pic:blipFill>
-                    <a:blip r:embed="rId8"/>
+                    <a:blip r:embed="rId7"/>
                     <a:stretch>
                       <a:fillRect/>
                     </a:stretch>
@@ -216,6 +243,17 @@
       <w:r>
         <w:t xml:space="preserve"> job could automate the ingestion every hour and push updated results to cloud storage or a lightweight database.</w:t>
       </w:r>
+      <w:r>
+        <w:t xml:space="preserve"> </w:t>
+      </w:r>
+      <w:hyperlink r:id="rId8" w:history="1">
+        <w:r>
+          <w:rPr>
+            <w:rStyle w:val="Hyperlink"/>
+          </w:rPr>
+          <w:t>ETL Pipeline script</w:t>
+        </w:r>
+      </w:hyperlink>
     </w:p>
     <w:p>
       <w:pPr>
@@ -440,11 +478,6 @@
       </w:r>
     </w:p>
     <w:p>
-      <w:pPr>
-        <w:rPr>
-          <w:rFonts w:hint="eastAsia"/>
-        </w:rPr>
-      </w:pPr>
       <w:r>
         <w:rPr>
           <w:rFonts w:hint="eastAsia"/>
@@ -459,11 +492,6 @@
       </w:r>
     </w:p>
     <w:p>
-      <w:pPr>
-        <w:rPr>
-          <w:rFonts w:hint="eastAsia"/>
-        </w:rPr>
-      </w:pPr>
       <w:r>
         <w:rPr>
           <w:rFonts w:hint="eastAsia"/>
@@ -490,11 +518,6 @@
       </w:r>
     </w:p>
     <w:p>
-      <w:pPr>
-        <w:rPr>
-          <w:rFonts w:hint="eastAsia"/>
-        </w:rPr>
-      </w:pPr>
       <w:r>
         <w:rPr>
           <w:rFonts w:hint="eastAsia"/>
@@ -521,11 +544,6 @@
       </w:r>
     </w:p>
     <w:p>
-      <w:pPr>
-        <w:rPr>
-          <w:rFonts w:hint="eastAsia"/>
-        </w:rPr>
-      </w:pPr>
       <w:r>
         <w:rPr>
           <w:rFonts w:hint="eastAsia"/>
@@ -592,7 +610,6 @@
         <w:t xml:space="preserve">The dashboard provides actionable insights into blockchain token activities. It demonstrates the ability to connect APIs, process data efficiently, and present it in a user-friendly and scalable web </w:t>
       </w:r>
       <w:proofErr w:type="spellStart"/>
-      <w:proofErr w:type="gramStart"/>
       <w:r>
         <w:t>application.</w:t>
       </w:r>
@@ -600,7 +617,6 @@
         <w:t>The</w:t>
       </w:r>
       <w:proofErr w:type="spellEnd"/>
-      <w:proofErr w:type="gramEnd"/>
       <w:r>
         <w:t xml:space="preserve"> choice to stage the data in Excel improves usability and avoids long wait times when loading the dashboard. In a production-grade implementation, a more scalable storage solution (</w:t>
       </w:r>
@@ -643,6 +659,429 @@
         <w:t>warehouse) would replace the Excel intermediary.</w:t>
       </w:r>
     </w:p>
+    <w:p>
+      <w:pPr>
+        <w:pStyle w:val="Heading2"/>
+      </w:pPr>
+      <w:r>
+        <w:t>Additional Advanced Insights &amp; ML Enhancements (streamlit_app_advanced.py)</w:t>
+      </w:r>
+      <w:r>
+        <w:t xml:space="preserve"> Proposed by Qenehelo</w:t>
+      </w:r>
+    </w:p>
+    <w:p>
+      <w:r>
+        <w:t xml:space="preserve">As part of extending the analytics for deeper understanding, an additional </w:t>
+      </w:r>
+      <w:proofErr w:type="spellStart"/>
+      <w:r>
+        <w:t>Streamlit</w:t>
+      </w:r>
+      <w:proofErr w:type="spellEnd"/>
+      <w:r>
+        <w:t xml:space="preserve"> app named `streamlit_app_advanced.py` was developed. This version provides enhanced exploratory data insights for stakeholders.</w:t>
+      </w:r>
+    </w:p>
+    <w:p>
+      <w:pPr>
+        <w:pStyle w:val="Heading3"/>
+      </w:pPr>
+      <w:r>
+        <w:t xml:space="preserve"> Key Features of streamlit_app_advanced.py</w:t>
+      </w:r>
+    </w:p>
+    <w:p>
+      <w:hyperlink r:id="rId11" w:history="1">
+        <w:r>
+          <w:rPr>
+            <w:rStyle w:val="Hyperlink"/>
+          </w:rPr>
+          <w:t>Click this link to view the advanced Dashboard</w:t>
+        </w:r>
+      </w:hyperlink>
+    </w:p>
+    <w:p>
+      <w:hyperlink r:id="rId12" w:tgtFrame="_blank" w:tooltip="https://whjnbzx5wc7vk9eb98br6w.streamlit.app/" w:history="1">
+        <w:r>
+          <w:rPr>
+            <w:rStyle w:val="Hyperlink"/>
+          </w:rPr>
+          <w:t>https://whjnbzx5wc7vk9eb98br6w.streamlit.app/</w:t>
+        </w:r>
+      </w:hyperlink>
+    </w:p>
+    <w:p>
+      <w:pPr>
+        <w:rPr>
+          <w:b/>
+          <w:bCs/>
+        </w:rPr>
+      </w:pPr>
+      <w:r>
+        <w:rPr>
+          <w:rFonts w:ascii="Segoe UI Emoji" w:hAnsi="Segoe UI Emoji" w:cs="Segoe UI Emoji"/>
+          <w:b/>
+          <w:bCs/>
+        </w:rPr>
+        <w:t>📂</w:t>
+      </w:r>
+      <w:r>
+        <w:rPr>
+          <w:b/>
+          <w:bCs/>
+        </w:rPr>
+        <w:t xml:space="preserve"> File Structure (GitHub)</w:t>
+      </w:r>
+    </w:p>
+    <w:p>
+      <w:pPr>
+        <w:rPr>
+          <w:rFonts w:hint="eastAsia"/>
+        </w:rPr>
+      </w:pPr>
+      <w:r>
+        <w:t>Data-Engineering-</w:t>
+      </w:r>
+      <w:proofErr w:type="spellStart"/>
+      <w:r>
+        <w:t>Assesment</w:t>
+      </w:r>
+      <w:proofErr w:type="spellEnd"/>
+      <w:r>
+        <w:t>/</w:t>
+      </w:r>
+    </w:p>
+    <w:p>
+      <w:pPr>
+        <w:rPr>
+          <w:rFonts w:hint="eastAsia"/>
+        </w:rPr>
+      </w:pPr>
+      <w:r>
+        <w:rPr>
+          <w:rFonts w:hint="eastAsia"/>
+        </w:rPr>
+        <w:t>├──</w:t>
+      </w:r>
+      <w:r>
+        <w:rPr>
+          <w:rFonts w:hint="eastAsia"/>
+        </w:rPr>
+        <w:t xml:space="preserve"> API_DE/</w:t>
+      </w:r>
+    </w:p>
+    <w:p>
+      <w:r>
+        <w:rPr>
+          <w:rFonts w:hint="eastAsia"/>
+        </w:rPr>
+        <w:t>│</w:t>
+      </w:r>
+      <w:r>
+        <w:rPr>
+          <w:rFonts w:hint="eastAsia"/>
+        </w:rPr>
+        <w:t xml:space="preserve">   </w:t>
+      </w:r>
+      <w:r>
+        <w:rPr>
+          <w:rFonts w:hint="eastAsia"/>
+        </w:rPr>
+        <w:t>├──</w:t>
+      </w:r>
+      <w:r>
+        <w:rPr>
+          <w:rFonts w:hint="eastAsia"/>
+        </w:rPr>
+        <w:t xml:space="preserve"> streamlit_app_advanced.py</w:t>
+      </w:r>
+    </w:p>
+    <w:p>
+      <w:r>
+        <w:t>1. Weekly &amp; Monthly Aggregated Token Volume</w:t>
+      </w:r>
+    </w:p>
+    <w:p>
+      <w:pPr>
+        <w:pStyle w:val="ListParagraph"/>
+        <w:numPr>
+          <w:ilvl w:val="0"/>
+          <w:numId w:val="13"/>
+        </w:numPr>
+      </w:pPr>
+      <w:r>
+        <w:lastRenderedPageBreak/>
+        <w:t>Displays weekly and monthly token activity volume across the blockchain</w:t>
+      </w:r>
+    </w:p>
+    <w:p>
+      <w:pPr>
+        <w:pStyle w:val="ListParagraph"/>
+        <w:numPr>
+          <w:ilvl w:val="0"/>
+          <w:numId w:val="13"/>
+        </w:numPr>
+      </w:pPr>
+      <w:r>
+        <w:t>Helps identify seasonal or periodic trends.</w:t>
+      </w:r>
+    </w:p>
+    <w:p>
+      <w:pPr>
+        <w:pStyle w:val="ListParagraph"/>
+        <w:numPr>
+          <w:ilvl w:val="0"/>
+          <w:numId w:val="13"/>
+        </w:numPr>
+      </w:pPr>
+      <w:r>
+        <w:t>Includes interactive pivot tables below each chart.</w:t>
+      </w:r>
+    </w:p>
+    <w:p>
+      <w:r>
+        <w:t>2. Spike Detection in Minting &amp; Burning</w:t>
+      </w:r>
+    </w:p>
+    <w:p>
+      <w:pPr>
+        <w:pStyle w:val="ListParagraph"/>
+        <w:numPr>
+          <w:ilvl w:val="0"/>
+          <w:numId w:val="14"/>
+        </w:numPr>
+      </w:pPr>
+      <w:r>
+        <w:t>Highlights abnormal behavior such as sudden minting or burning events</w:t>
+      </w:r>
+      <w:r>
+        <w:t>.</w:t>
+      </w:r>
+    </w:p>
+    <w:p>
+      <w:pPr>
+        <w:pStyle w:val="ListParagraph"/>
+        <w:numPr>
+          <w:ilvl w:val="0"/>
+          <w:numId w:val="14"/>
+        </w:numPr>
+      </w:pPr>
+      <w:r>
+        <w:t xml:space="preserve"> Enables early detection of unusual activities for further investigation.</w:t>
+      </w:r>
+    </w:p>
+    <w:p>
+      <w:r>
+        <w:t>3. Most Actively Traded Tokens by Count</w:t>
+      </w:r>
+    </w:p>
+    <w:p>
+      <w:pPr>
+        <w:pStyle w:val="ListParagraph"/>
+        <w:numPr>
+          <w:ilvl w:val="1"/>
+          <w:numId w:val="17"/>
+        </w:numPr>
+      </w:pPr>
+      <w:r>
+        <w:t>Identifies which tokens are most frequently traded.</w:t>
+      </w:r>
+    </w:p>
+    <w:p>
+      <w:pPr>
+        <w:pStyle w:val="ListParagraph"/>
+        <w:numPr>
+          <w:ilvl w:val="1"/>
+          <w:numId w:val="17"/>
+        </w:numPr>
+      </w:pPr>
+      <w:r>
+        <w:t>Useful for performance benchmarking or liquidity monitoring.</w:t>
+      </w:r>
+    </w:p>
+    <w:p>
+      <w:r>
+        <w:t>4. Integrated Filters and Pivot Tables</w:t>
+      </w:r>
+    </w:p>
+    <w:p>
+      <w:pPr>
+        <w:pStyle w:val="ListParagraph"/>
+        <w:numPr>
+          <w:ilvl w:val="1"/>
+          <w:numId w:val="21"/>
+        </w:numPr>
+      </w:pPr>
+      <w:r>
+        <w:t>All visuals respond to Token, Transaction Type, Date Range, and Exchange Rate filters</w:t>
+      </w:r>
+      <w:r>
+        <w:t>.</w:t>
+      </w:r>
+    </w:p>
+    <w:p>
+      <w:pPr>
+        <w:pStyle w:val="ListParagraph"/>
+        <w:numPr>
+          <w:ilvl w:val="1"/>
+          <w:numId w:val="21"/>
+        </w:numPr>
+      </w:pPr>
+      <w:r>
+        <w:t>Every chart is paired with a downloadable pivot table.</w:t>
+      </w:r>
+    </w:p>
+    <w:p>
+      <w:pPr>
+        <w:pStyle w:val="Heading2"/>
+      </w:pPr>
+      <w:r>
+        <w:t>Machine Learning Opportunities (Future-Ready Enhancements)</w:t>
+      </w:r>
+    </w:p>
+    <w:p>
+      <w:r>
+        <w:t>Two impactful ML-driven features were identified to further strengthen the dashboard’s analytical power:</w:t>
+      </w:r>
+    </w:p>
+    <w:p>
+      <w:pPr>
+        <w:pStyle w:val="Heading3"/>
+      </w:pPr>
+      <w:r>
+        <w:t>1. Anomaly Detection (Fraud or Spike Detection)</w:t>
+      </w:r>
+    </w:p>
+    <w:p>
+      <w:pPr>
+        <w:pStyle w:val="ListParagraph"/>
+        <w:numPr>
+          <w:ilvl w:val="1"/>
+          <w:numId w:val="19"/>
+        </w:numPr>
+      </w:pPr>
+      <w:r>
+        <w:t>Objective: Automatically detect suspicious token activity such as sudden volume spikes</w:t>
+      </w:r>
+      <w:r>
+        <w:t>.</w:t>
+      </w:r>
+    </w:p>
+    <w:p>
+      <w:pPr>
+        <w:pStyle w:val="ListParagraph"/>
+        <w:numPr>
+          <w:ilvl w:val="1"/>
+          <w:numId w:val="19"/>
+        </w:numPr>
+      </w:pPr>
+      <w:r>
+        <w:t xml:space="preserve">Suggested Algorithm: </w:t>
+      </w:r>
+      <w:proofErr w:type="spellStart"/>
+      <w:r>
+        <w:t>IsolationForest</w:t>
+      </w:r>
+      <w:proofErr w:type="spellEnd"/>
+      <w:r>
+        <w:t xml:space="preserve"> from Scikit-Learn.</w:t>
+      </w:r>
+    </w:p>
+    <w:p>
+      <w:pPr>
+        <w:pStyle w:val="ListParagraph"/>
+        <w:numPr>
+          <w:ilvl w:val="1"/>
+          <w:numId w:val="19"/>
+        </w:numPr>
+      </w:pPr>
+      <w:r>
+        <w:t>Libraries: scikit-learn, pandas, matplotli</w:t>
+      </w:r>
+      <w:r>
+        <w:t>b.</w:t>
+      </w:r>
+    </w:p>
+    <w:p>
+      <w:pPr>
+        <w:pStyle w:val="ListParagraph"/>
+        <w:numPr>
+          <w:ilvl w:val="1"/>
+          <w:numId w:val="19"/>
+        </w:numPr>
+      </w:pPr>
+      <w:r>
+        <w:t>Outcome: Flag transactions or dates with potential irregularities for alerts.</w:t>
+      </w:r>
+    </w:p>
+    <w:p>
+      <w:pPr>
+        <w:pStyle w:val="Heading3"/>
+      </w:pPr>
+      <w:r>
+        <w:t>2. Forecasting Token Transfer Volume</w:t>
+      </w:r>
+    </w:p>
+    <w:p>
+      <w:pPr>
+        <w:pStyle w:val="ListParagraph"/>
+        <w:numPr>
+          <w:ilvl w:val="1"/>
+          <w:numId w:val="23"/>
+        </w:numPr>
+      </w:pPr>
+      <w:r>
+        <w:t>Objective: Predict the next day's transfer volume per token.</w:t>
+      </w:r>
+    </w:p>
+    <w:p>
+      <w:pPr>
+        <w:pStyle w:val="ListParagraph"/>
+        <w:numPr>
+          <w:ilvl w:val="1"/>
+          <w:numId w:val="23"/>
+        </w:numPr>
+      </w:pPr>
+      <w:r>
+        <w:t xml:space="preserve">Suggested Algorithm: Prophet or ARIMA from </w:t>
+      </w:r>
+      <w:proofErr w:type="spellStart"/>
+      <w:r>
+        <w:t>statsmodels</w:t>
+      </w:r>
+      <w:proofErr w:type="spellEnd"/>
+    </w:p>
+    <w:p>
+      <w:pPr>
+        <w:pStyle w:val="ListParagraph"/>
+        <w:numPr>
+          <w:ilvl w:val="1"/>
+          <w:numId w:val="23"/>
+        </w:numPr>
+      </w:pPr>
+      <w:r>
+        <w:t xml:space="preserve">Libraries: prophet, pandas, </w:t>
+      </w:r>
+      <w:proofErr w:type="spellStart"/>
+      <w:r>
+        <w:t>plotly</w:t>
+      </w:r>
+      <w:proofErr w:type="spellEnd"/>
+    </w:p>
+    <w:p>
+      <w:pPr>
+        <w:pStyle w:val="ListParagraph"/>
+        <w:numPr>
+          <w:ilvl w:val="1"/>
+          <w:numId w:val="23"/>
+        </w:numPr>
+      </w:pPr>
+      <w:r>
+        <w:t>Outcome: Enables demand prediction, capacity planning, and resource allocation.</w:t>
+      </w:r>
+    </w:p>
+    <w:p/>
     <w:sectPr>
       <w:pgSz w:w="12240" w:h="15840"/>
       <w:pgMar w:top="1440" w:right="1800" w:bottom="1440" w:left="1800" w:header="720" w:footer="720" w:gutter="0"/>
@@ -827,6 +1266,344 @@
     </w:lvl>
   </w:abstractNum>
   <w:abstractNum w:abstractNumId="9" w15:restartNumberingAfterBreak="0">
+    <w:nsid w:val="04DB6B05"/>
+    <w:multiLevelType w:val="hybridMultilevel"/>
+    <w:tmpl w:val="F08849C2"/>
+    <w:lvl w:ilvl="0" w:tplc="04090001">
+      <w:start w:val="1"/>
+      <w:numFmt w:val="bullet"/>
+      <w:lvlText w:val=""/>
+      <w:lvlJc w:val="left"/>
+      <w:pPr>
+        <w:ind w:left="720" w:hanging="360"/>
+      </w:pPr>
+      <w:rPr>
+        <w:rFonts w:ascii="Symbol" w:hAnsi="Symbol" w:hint="default"/>
+      </w:rPr>
+    </w:lvl>
+    <w:lvl w:ilvl="1" w:tplc="04090003">
+      <w:start w:val="1"/>
+      <w:numFmt w:val="bullet"/>
+      <w:lvlText w:val="o"/>
+      <w:lvlJc w:val="left"/>
+      <w:pPr>
+        <w:ind w:left="1440" w:hanging="360"/>
+      </w:pPr>
+      <w:rPr>
+        <w:rFonts w:ascii="Courier New" w:hAnsi="Courier New" w:cs="Courier New" w:hint="default"/>
+      </w:rPr>
+    </w:lvl>
+    <w:lvl w:ilvl="2" w:tplc="04090005" w:tentative="1">
+      <w:start w:val="1"/>
+      <w:numFmt w:val="bullet"/>
+      <w:lvlText w:val=""/>
+      <w:lvlJc w:val="left"/>
+      <w:pPr>
+        <w:ind w:left="2160" w:hanging="360"/>
+      </w:pPr>
+      <w:rPr>
+        <w:rFonts w:ascii="Wingdings" w:hAnsi="Wingdings" w:hint="default"/>
+      </w:rPr>
+    </w:lvl>
+    <w:lvl w:ilvl="3" w:tplc="04090001" w:tentative="1">
+      <w:start w:val="1"/>
+      <w:numFmt w:val="bullet"/>
+      <w:lvlText w:val=""/>
+      <w:lvlJc w:val="left"/>
+      <w:pPr>
+        <w:ind w:left="2880" w:hanging="360"/>
+      </w:pPr>
+      <w:rPr>
+        <w:rFonts w:ascii="Symbol" w:hAnsi="Symbol" w:hint="default"/>
+      </w:rPr>
+    </w:lvl>
+    <w:lvl w:ilvl="4" w:tplc="04090003" w:tentative="1">
+      <w:start w:val="1"/>
+      <w:numFmt w:val="bullet"/>
+      <w:lvlText w:val="o"/>
+      <w:lvlJc w:val="left"/>
+      <w:pPr>
+        <w:ind w:left="3600" w:hanging="360"/>
+      </w:pPr>
+      <w:rPr>
+        <w:rFonts w:ascii="Courier New" w:hAnsi="Courier New" w:cs="Courier New" w:hint="default"/>
+      </w:rPr>
+    </w:lvl>
+    <w:lvl w:ilvl="5" w:tplc="04090005" w:tentative="1">
+      <w:start w:val="1"/>
+      <w:numFmt w:val="bullet"/>
+      <w:lvlText w:val=""/>
+      <w:lvlJc w:val="left"/>
+      <w:pPr>
+        <w:ind w:left="4320" w:hanging="360"/>
+      </w:pPr>
+      <w:rPr>
+        <w:rFonts w:ascii="Wingdings" w:hAnsi="Wingdings" w:hint="default"/>
+      </w:rPr>
+    </w:lvl>
+    <w:lvl w:ilvl="6" w:tplc="04090001" w:tentative="1">
+      <w:start w:val="1"/>
+      <w:numFmt w:val="bullet"/>
+      <w:lvlText w:val=""/>
+      <w:lvlJc w:val="left"/>
+      <w:pPr>
+        <w:ind w:left="5040" w:hanging="360"/>
+      </w:pPr>
+      <w:rPr>
+        <w:rFonts w:ascii="Symbol" w:hAnsi="Symbol" w:hint="default"/>
+      </w:rPr>
+    </w:lvl>
+    <w:lvl w:ilvl="7" w:tplc="04090003" w:tentative="1">
+      <w:start w:val="1"/>
+      <w:numFmt w:val="bullet"/>
+      <w:lvlText w:val="o"/>
+      <w:lvlJc w:val="left"/>
+      <w:pPr>
+        <w:ind w:left="5760" w:hanging="360"/>
+      </w:pPr>
+      <w:rPr>
+        <w:rFonts w:ascii="Courier New" w:hAnsi="Courier New" w:cs="Courier New" w:hint="default"/>
+      </w:rPr>
+    </w:lvl>
+    <w:lvl w:ilvl="8" w:tplc="04090005" w:tentative="1">
+      <w:start w:val="1"/>
+      <w:numFmt w:val="bullet"/>
+      <w:lvlText w:val=""/>
+      <w:lvlJc w:val="left"/>
+      <w:pPr>
+        <w:ind w:left="6480" w:hanging="360"/>
+      </w:pPr>
+      <w:rPr>
+        <w:rFonts w:ascii="Wingdings" w:hAnsi="Wingdings" w:hint="default"/>
+      </w:rPr>
+    </w:lvl>
+  </w:abstractNum>
+  <w:abstractNum w:abstractNumId="10" w15:restartNumberingAfterBreak="0">
+    <w:nsid w:val="093729D1"/>
+    <w:multiLevelType w:val="hybridMultilevel"/>
+    <w:tmpl w:val="62FA988A"/>
+    <w:lvl w:ilvl="0" w:tplc="EF88D934">
+      <w:numFmt w:val="bullet"/>
+      <w:lvlText w:val="-"/>
+      <w:lvlJc w:val="left"/>
+      <w:pPr>
+        <w:ind w:left="720" w:hanging="360"/>
+      </w:pPr>
+      <w:rPr>
+        <w:rFonts w:ascii="Cambria" w:eastAsiaTheme="minorEastAsia" w:hAnsi="Cambria" w:cstheme="minorBidi" w:hint="default"/>
+      </w:rPr>
+    </w:lvl>
+    <w:lvl w:ilvl="1" w:tplc="04090003" w:tentative="1">
+      <w:start w:val="1"/>
+      <w:numFmt w:val="bullet"/>
+      <w:lvlText w:val="o"/>
+      <w:lvlJc w:val="left"/>
+      <w:pPr>
+        <w:ind w:left="1440" w:hanging="360"/>
+      </w:pPr>
+      <w:rPr>
+        <w:rFonts w:ascii="Courier New" w:hAnsi="Courier New" w:cs="Courier New" w:hint="default"/>
+      </w:rPr>
+    </w:lvl>
+    <w:lvl w:ilvl="2" w:tplc="04090005" w:tentative="1">
+      <w:start w:val="1"/>
+      <w:numFmt w:val="bullet"/>
+      <w:lvlText w:val=""/>
+      <w:lvlJc w:val="left"/>
+      <w:pPr>
+        <w:ind w:left="2160" w:hanging="360"/>
+      </w:pPr>
+      <w:rPr>
+        <w:rFonts w:ascii="Wingdings" w:hAnsi="Wingdings" w:hint="default"/>
+      </w:rPr>
+    </w:lvl>
+    <w:lvl w:ilvl="3" w:tplc="04090001" w:tentative="1">
+      <w:start w:val="1"/>
+      <w:numFmt w:val="bullet"/>
+      <w:lvlText w:val=""/>
+      <w:lvlJc w:val="left"/>
+      <w:pPr>
+        <w:ind w:left="2880" w:hanging="360"/>
+      </w:pPr>
+      <w:rPr>
+        <w:rFonts w:ascii="Symbol" w:hAnsi="Symbol" w:hint="default"/>
+      </w:rPr>
+    </w:lvl>
+    <w:lvl w:ilvl="4" w:tplc="04090003" w:tentative="1">
+      <w:start w:val="1"/>
+      <w:numFmt w:val="bullet"/>
+      <w:lvlText w:val="o"/>
+      <w:lvlJc w:val="left"/>
+      <w:pPr>
+        <w:ind w:left="3600" w:hanging="360"/>
+      </w:pPr>
+      <w:rPr>
+        <w:rFonts w:ascii="Courier New" w:hAnsi="Courier New" w:cs="Courier New" w:hint="default"/>
+      </w:rPr>
+    </w:lvl>
+    <w:lvl w:ilvl="5" w:tplc="04090005" w:tentative="1">
+      <w:start w:val="1"/>
+      <w:numFmt w:val="bullet"/>
+      <w:lvlText w:val=""/>
+      <w:lvlJc w:val="left"/>
+      <w:pPr>
+        <w:ind w:left="4320" w:hanging="360"/>
+      </w:pPr>
+      <w:rPr>
+        <w:rFonts w:ascii="Wingdings" w:hAnsi="Wingdings" w:hint="default"/>
+      </w:rPr>
+    </w:lvl>
+    <w:lvl w:ilvl="6" w:tplc="04090001" w:tentative="1">
+      <w:start w:val="1"/>
+      <w:numFmt w:val="bullet"/>
+      <w:lvlText w:val=""/>
+      <w:lvlJc w:val="left"/>
+      <w:pPr>
+        <w:ind w:left="5040" w:hanging="360"/>
+      </w:pPr>
+      <w:rPr>
+        <w:rFonts w:ascii="Symbol" w:hAnsi="Symbol" w:hint="default"/>
+      </w:rPr>
+    </w:lvl>
+    <w:lvl w:ilvl="7" w:tplc="04090003" w:tentative="1">
+      <w:start w:val="1"/>
+      <w:numFmt w:val="bullet"/>
+      <w:lvlText w:val="o"/>
+      <w:lvlJc w:val="left"/>
+      <w:pPr>
+        <w:ind w:left="5760" w:hanging="360"/>
+      </w:pPr>
+      <w:rPr>
+        <w:rFonts w:ascii="Courier New" w:hAnsi="Courier New" w:cs="Courier New" w:hint="default"/>
+      </w:rPr>
+    </w:lvl>
+    <w:lvl w:ilvl="8" w:tplc="04090005" w:tentative="1">
+      <w:start w:val="1"/>
+      <w:numFmt w:val="bullet"/>
+      <w:lvlText w:val=""/>
+      <w:lvlJc w:val="left"/>
+      <w:pPr>
+        <w:ind w:left="6480" w:hanging="360"/>
+      </w:pPr>
+      <w:rPr>
+        <w:rFonts w:ascii="Wingdings" w:hAnsi="Wingdings" w:hint="default"/>
+      </w:rPr>
+    </w:lvl>
+  </w:abstractNum>
+  <w:abstractNum w:abstractNumId="11" w15:restartNumberingAfterBreak="0">
+    <w:nsid w:val="0EAA4CA3"/>
+    <w:multiLevelType w:val="hybridMultilevel"/>
+    <w:tmpl w:val="1B32A77E"/>
+    <w:lvl w:ilvl="0" w:tplc="FFFFFFFF">
+      <w:start w:val="1"/>
+      <w:numFmt w:val="bullet"/>
+      <w:lvlText w:val=""/>
+      <w:lvlJc w:val="left"/>
+      <w:pPr>
+        <w:ind w:left="720" w:hanging="360"/>
+      </w:pPr>
+      <w:rPr>
+        <w:rFonts w:ascii="Symbol" w:hAnsi="Symbol" w:hint="default"/>
+      </w:rPr>
+    </w:lvl>
+    <w:lvl w:ilvl="1" w:tplc="04090001">
+      <w:start w:val="1"/>
+      <w:numFmt w:val="bullet"/>
+      <w:lvlText w:val=""/>
+      <w:lvlJc w:val="left"/>
+      <w:pPr>
+        <w:ind w:left="720" w:hanging="360"/>
+      </w:pPr>
+      <w:rPr>
+        <w:rFonts w:ascii="Symbol" w:hAnsi="Symbol" w:hint="default"/>
+      </w:rPr>
+    </w:lvl>
+    <w:lvl w:ilvl="2" w:tplc="FFFFFFFF" w:tentative="1">
+      <w:start w:val="1"/>
+      <w:numFmt w:val="bullet"/>
+      <w:lvlText w:val=""/>
+      <w:lvlJc w:val="left"/>
+      <w:pPr>
+        <w:ind w:left="2160" w:hanging="360"/>
+      </w:pPr>
+      <w:rPr>
+        <w:rFonts w:ascii="Wingdings" w:hAnsi="Wingdings" w:hint="default"/>
+      </w:rPr>
+    </w:lvl>
+    <w:lvl w:ilvl="3" w:tplc="FFFFFFFF" w:tentative="1">
+      <w:start w:val="1"/>
+      <w:numFmt w:val="bullet"/>
+      <w:lvlText w:val=""/>
+      <w:lvlJc w:val="left"/>
+      <w:pPr>
+        <w:ind w:left="2880" w:hanging="360"/>
+      </w:pPr>
+      <w:rPr>
+        <w:rFonts w:ascii="Symbol" w:hAnsi="Symbol" w:hint="default"/>
+      </w:rPr>
+    </w:lvl>
+    <w:lvl w:ilvl="4" w:tplc="FFFFFFFF" w:tentative="1">
+      <w:start w:val="1"/>
+      <w:numFmt w:val="bullet"/>
+      <w:lvlText w:val="o"/>
+      <w:lvlJc w:val="left"/>
+      <w:pPr>
+        <w:ind w:left="3600" w:hanging="360"/>
+      </w:pPr>
+      <w:rPr>
+        <w:rFonts w:ascii="Courier New" w:hAnsi="Courier New" w:cs="Courier New" w:hint="default"/>
+      </w:rPr>
+    </w:lvl>
+    <w:lvl w:ilvl="5" w:tplc="FFFFFFFF" w:tentative="1">
+      <w:start w:val="1"/>
+      <w:numFmt w:val="bullet"/>
+      <w:lvlText w:val=""/>
+      <w:lvlJc w:val="left"/>
+      <w:pPr>
+        <w:ind w:left="4320" w:hanging="360"/>
+      </w:pPr>
+      <w:rPr>
+        <w:rFonts w:ascii="Wingdings" w:hAnsi="Wingdings" w:hint="default"/>
+      </w:rPr>
+    </w:lvl>
+    <w:lvl w:ilvl="6" w:tplc="FFFFFFFF" w:tentative="1">
+      <w:start w:val="1"/>
+      <w:numFmt w:val="bullet"/>
+      <w:lvlText w:val=""/>
+      <w:lvlJc w:val="left"/>
+      <w:pPr>
+        <w:ind w:left="5040" w:hanging="360"/>
+      </w:pPr>
+      <w:rPr>
+        <w:rFonts w:ascii="Symbol" w:hAnsi="Symbol" w:hint="default"/>
+      </w:rPr>
+    </w:lvl>
+    <w:lvl w:ilvl="7" w:tplc="FFFFFFFF" w:tentative="1">
+      <w:start w:val="1"/>
+      <w:numFmt w:val="bullet"/>
+      <w:lvlText w:val="o"/>
+      <w:lvlJc w:val="left"/>
+      <w:pPr>
+        <w:ind w:left="5760" w:hanging="360"/>
+      </w:pPr>
+      <w:rPr>
+        <w:rFonts w:ascii="Courier New" w:hAnsi="Courier New" w:cs="Courier New" w:hint="default"/>
+      </w:rPr>
+    </w:lvl>
+    <w:lvl w:ilvl="8" w:tplc="FFFFFFFF" w:tentative="1">
+      <w:start w:val="1"/>
+      <w:numFmt w:val="bullet"/>
+      <w:lvlText w:val=""/>
+      <w:lvlJc w:val="left"/>
+      <w:pPr>
+        <w:ind w:left="6480" w:hanging="360"/>
+      </w:pPr>
+      <w:rPr>
+        <w:rFonts w:ascii="Wingdings" w:hAnsi="Wingdings" w:hint="default"/>
+      </w:rPr>
+    </w:lvl>
+  </w:abstractNum>
+  <w:abstractNum w:abstractNumId="12" w15:restartNumberingAfterBreak="0">
     <w:nsid w:val="14B75537"/>
     <w:multiLevelType w:val="multilevel"/>
     <w:tmpl w:val="B1582F1C"/>
@@ -972,6 +1749,1134 @@
       <w:rPr>
         <w:rFonts w:ascii="Wingdings" w:hAnsi="Wingdings" w:hint="default"/>
         <w:sz w:val="20"/>
+      </w:rPr>
+    </w:lvl>
+  </w:abstractNum>
+  <w:abstractNum w:abstractNumId="13" w15:restartNumberingAfterBreak="0">
+    <w:nsid w:val="178A3987"/>
+    <w:multiLevelType w:val="hybridMultilevel"/>
+    <w:tmpl w:val="AF70D3A2"/>
+    <w:lvl w:ilvl="0" w:tplc="FFFFFFFF">
+      <w:start w:val="1"/>
+      <w:numFmt w:val="bullet"/>
+      <w:lvlText w:val=""/>
+      <w:lvlJc w:val="left"/>
+      <w:pPr>
+        <w:ind w:left="720" w:hanging="360"/>
+      </w:pPr>
+      <w:rPr>
+        <w:rFonts w:ascii="Symbol" w:hAnsi="Symbol" w:hint="default"/>
+      </w:rPr>
+    </w:lvl>
+    <w:lvl w:ilvl="1" w:tplc="04090001">
+      <w:start w:val="1"/>
+      <w:numFmt w:val="bullet"/>
+      <w:lvlText w:val=""/>
+      <w:lvlJc w:val="left"/>
+      <w:pPr>
+        <w:ind w:left="720" w:hanging="360"/>
+      </w:pPr>
+      <w:rPr>
+        <w:rFonts w:ascii="Symbol" w:hAnsi="Symbol" w:hint="default"/>
+      </w:rPr>
+    </w:lvl>
+    <w:lvl w:ilvl="2" w:tplc="FFFFFFFF" w:tentative="1">
+      <w:start w:val="1"/>
+      <w:numFmt w:val="bullet"/>
+      <w:lvlText w:val=""/>
+      <w:lvlJc w:val="left"/>
+      <w:pPr>
+        <w:ind w:left="2160" w:hanging="360"/>
+      </w:pPr>
+      <w:rPr>
+        <w:rFonts w:ascii="Wingdings" w:hAnsi="Wingdings" w:hint="default"/>
+      </w:rPr>
+    </w:lvl>
+    <w:lvl w:ilvl="3" w:tplc="FFFFFFFF" w:tentative="1">
+      <w:start w:val="1"/>
+      <w:numFmt w:val="bullet"/>
+      <w:lvlText w:val=""/>
+      <w:lvlJc w:val="left"/>
+      <w:pPr>
+        <w:ind w:left="2880" w:hanging="360"/>
+      </w:pPr>
+      <w:rPr>
+        <w:rFonts w:ascii="Symbol" w:hAnsi="Symbol" w:hint="default"/>
+      </w:rPr>
+    </w:lvl>
+    <w:lvl w:ilvl="4" w:tplc="FFFFFFFF" w:tentative="1">
+      <w:start w:val="1"/>
+      <w:numFmt w:val="bullet"/>
+      <w:lvlText w:val="o"/>
+      <w:lvlJc w:val="left"/>
+      <w:pPr>
+        <w:ind w:left="3600" w:hanging="360"/>
+      </w:pPr>
+      <w:rPr>
+        <w:rFonts w:ascii="Courier New" w:hAnsi="Courier New" w:cs="Courier New" w:hint="default"/>
+      </w:rPr>
+    </w:lvl>
+    <w:lvl w:ilvl="5" w:tplc="FFFFFFFF" w:tentative="1">
+      <w:start w:val="1"/>
+      <w:numFmt w:val="bullet"/>
+      <w:lvlText w:val=""/>
+      <w:lvlJc w:val="left"/>
+      <w:pPr>
+        <w:ind w:left="4320" w:hanging="360"/>
+      </w:pPr>
+      <w:rPr>
+        <w:rFonts w:ascii="Wingdings" w:hAnsi="Wingdings" w:hint="default"/>
+      </w:rPr>
+    </w:lvl>
+    <w:lvl w:ilvl="6" w:tplc="FFFFFFFF" w:tentative="1">
+      <w:start w:val="1"/>
+      <w:numFmt w:val="bullet"/>
+      <w:lvlText w:val=""/>
+      <w:lvlJc w:val="left"/>
+      <w:pPr>
+        <w:ind w:left="5040" w:hanging="360"/>
+      </w:pPr>
+      <w:rPr>
+        <w:rFonts w:ascii="Symbol" w:hAnsi="Symbol" w:hint="default"/>
+      </w:rPr>
+    </w:lvl>
+    <w:lvl w:ilvl="7" w:tplc="FFFFFFFF" w:tentative="1">
+      <w:start w:val="1"/>
+      <w:numFmt w:val="bullet"/>
+      <w:lvlText w:val="o"/>
+      <w:lvlJc w:val="left"/>
+      <w:pPr>
+        <w:ind w:left="5760" w:hanging="360"/>
+      </w:pPr>
+      <w:rPr>
+        <w:rFonts w:ascii="Courier New" w:hAnsi="Courier New" w:cs="Courier New" w:hint="default"/>
+      </w:rPr>
+    </w:lvl>
+    <w:lvl w:ilvl="8" w:tplc="FFFFFFFF" w:tentative="1">
+      <w:start w:val="1"/>
+      <w:numFmt w:val="bullet"/>
+      <w:lvlText w:val=""/>
+      <w:lvlJc w:val="left"/>
+      <w:pPr>
+        <w:ind w:left="6480" w:hanging="360"/>
+      </w:pPr>
+      <w:rPr>
+        <w:rFonts w:ascii="Wingdings" w:hAnsi="Wingdings" w:hint="default"/>
+      </w:rPr>
+    </w:lvl>
+  </w:abstractNum>
+  <w:abstractNum w:abstractNumId="14" w15:restartNumberingAfterBreak="0">
+    <w:nsid w:val="28B44B35"/>
+    <w:multiLevelType w:val="hybridMultilevel"/>
+    <w:tmpl w:val="AD7E562E"/>
+    <w:lvl w:ilvl="0" w:tplc="04090001">
+      <w:start w:val="1"/>
+      <w:numFmt w:val="bullet"/>
+      <w:lvlText w:val=""/>
+      <w:lvlJc w:val="left"/>
+      <w:pPr>
+        <w:ind w:left="720" w:hanging="360"/>
+      </w:pPr>
+      <w:rPr>
+        <w:rFonts w:ascii="Symbol" w:hAnsi="Symbol" w:hint="default"/>
+      </w:rPr>
+    </w:lvl>
+    <w:lvl w:ilvl="1" w:tplc="ADB0DFFA">
+      <w:numFmt w:val="bullet"/>
+      <w:lvlText w:val="-"/>
+      <w:lvlJc w:val="left"/>
+      <w:pPr>
+        <w:ind w:left="1440" w:hanging="360"/>
+      </w:pPr>
+      <w:rPr>
+        <w:rFonts w:ascii="Cambria" w:eastAsiaTheme="minorEastAsia" w:hAnsi="Cambria" w:cstheme="minorBidi" w:hint="default"/>
+      </w:rPr>
+    </w:lvl>
+    <w:lvl w:ilvl="2" w:tplc="04090005" w:tentative="1">
+      <w:start w:val="1"/>
+      <w:numFmt w:val="bullet"/>
+      <w:lvlText w:val=""/>
+      <w:lvlJc w:val="left"/>
+      <w:pPr>
+        <w:ind w:left="2160" w:hanging="360"/>
+      </w:pPr>
+      <w:rPr>
+        <w:rFonts w:ascii="Wingdings" w:hAnsi="Wingdings" w:hint="default"/>
+      </w:rPr>
+    </w:lvl>
+    <w:lvl w:ilvl="3" w:tplc="04090001" w:tentative="1">
+      <w:start w:val="1"/>
+      <w:numFmt w:val="bullet"/>
+      <w:lvlText w:val=""/>
+      <w:lvlJc w:val="left"/>
+      <w:pPr>
+        <w:ind w:left="2880" w:hanging="360"/>
+      </w:pPr>
+      <w:rPr>
+        <w:rFonts w:ascii="Symbol" w:hAnsi="Symbol" w:hint="default"/>
+      </w:rPr>
+    </w:lvl>
+    <w:lvl w:ilvl="4" w:tplc="04090003" w:tentative="1">
+      <w:start w:val="1"/>
+      <w:numFmt w:val="bullet"/>
+      <w:lvlText w:val="o"/>
+      <w:lvlJc w:val="left"/>
+      <w:pPr>
+        <w:ind w:left="3600" w:hanging="360"/>
+      </w:pPr>
+      <w:rPr>
+        <w:rFonts w:ascii="Courier New" w:hAnsi="Courier New" w:cs="Courier New" w:hint="default"/>
+      </w:rPr>
+    </w:lvl>
+    <w:lvl w:ilvl="5" w:tplc="04090005" w:tentative="1">
+      <w:start w:val="1"/>
+      <w:numFmt w:val="bullet"/>
+      <w:lvlText w:val=""/>
+      <w:lvlJc w:val="left"/>
+      <w:pPr>
+        <w:ind w:left="4320" w:hanging="360"/>
+      </w:pPr>
+      <w:rPr>
+        <w:rFonts w:ascii="Wingdings" w:hAnsi="Wingdings" w:hint="default"/>
+      </w:rPr>
+    </w:lvl>
+    <w:lvl w:ilvl="6" w:tplc="04090001" w:tentative="1">
+      <w:start w:val="1"/>
+      <w:numFmt w:val="bullet"/>
+      <w:lvlText w:val=""/>
+      <w:lvlJc w:val="left"/>
+      <w:pPr>
+        <w:ind w:left="5040" w:hanging="360"/>
+      </w:pPr>
+      <w:rPr>
+        <w:rFonts w:ascii="Symbol" w:hAnsi="Symbol" w:hint="default"/>
+      </w:rPr>
+    </w:lvl>
+    <w:lvl w:ilvl="7" w:tplc="04090003" w:tentative="1">
+      <w:start w:val="1"/>
+      <w:numFmt w:val="bullet"/>
+      <w:lvlText w:val="o"/>
+      <w:lvlJc w:val="left"/>
+      <w:pPr>
+        <w:ind w:left="5760" w:hanging="360"/>
+      </w:pPr>
+      <w:rPr>
+        <w:rFonts w:ascii="Courier New" w:hAnsi="Courier New" w:cs="Courier New" w:hint="default"/>
+      </w:rPr>
+    </w:lvl>
+    <w:lvl w:ilvl="8" w:tplc="04090005" w:tentative="1">
+      <w:start w:val="1"/>
+      <w:numFmt w:val="bullet"/>
+      <w:lvlText w:val=""/>
+      <w:lvlJc w:val="left"/>
+      <w:pPr>
+        <w:ind w:left="6480" w:hanging="360"/>
+      </w:pPr>
+      <w:rPr>
+        <w:rFonts w:ascii="Wingdings" w:hAnsi="Wingdings" w:hint="default"/>
+      </w:rPr>
+    </w:lvl>
+  </w:abstractNum>
+  <w:abstractNum w:abstractNumId="15" w15:restartNumberingAfterBreak="0">
+    <w:nsid w:val="2B6E563F"/>
+    <w:multiLevelType w:val="hybridMultilevel"/>
+    <w:tmpl w:val="EC227AC4"/>
+    <w:lvl w:ilvl="0" w:tplc="04090001">
+      <w:start w:val="1"/>
+      <w:numFmt w:val="bullet"/>
+      <w:lvlText w:val=""/>
+      <w:lvlJc w:val="left"/>
+      <w:pPr>
+        <w:ind w:left="720" w:hanging="360"/>
+      </w:pPr>
+      <w:rPr>
+        <w:rFonts w:ascii="Symbol" w:hAnsi="Symbol" w:hint="default"/>
+      </w:rPr>
+    </w:lvl>
+    <w:lvl w:ilvl="1" w:tplc="04090003">
+      <w:start w:val="1"/>
+      <w:numFmt w:val="bullet"/>
+      <w:lvlText w:val="o"/>
+      <w:lvlJc w:val="left"/>
+      <w:pPr>
+        <w:ind w:left="1440" w:hanging="360"/>
+      </w:pPr>
+      <w:rPr>
+        <w:rFonts w:ascii="Courier New" w:hAnsi="Courier New" w:cs="Courier New" w:hint="default"/>
+      </w:rPr>
+    </w:lvl>
+    <w:lvl w:ilvl="2" w:tplc="04090005" w:tentative="1">
+      <w:start w:val="1"/>
+      <w:numFmt w:val="bullet"/>
+      <w:lvlText w:val=""/>
+      <w:lvlJc w:val="left"/>
+      <w:pPr>
+        <w:ind w:left="2160" w:hanging="360"/>
+      </w:pPr>
+      <w:rPr>
+        <w:rFonts w:ascii="Wingdings" w:hAnsi="Wingdings" w:hint="default"/>
+      </w:rPr>
+    </w:lvl>
+    <w:lvl w:ilvl="3" w:tplc="04090001" w:tentative="1">
+      <w:start w:val="1"/>
+      <w:numFmt w:val="bullet"/>
+      <w:lvlText w:val=""/>
+      <w:lvlJc w:val="left"/>
+      <w:pPr>
+        <w:ind w:left="2880" w:hanging="360"/>
+      </w:pPr>
+      <w:rPr>
+        <w:rFonts w:ascii="Symbol" w:hAnsi="Symbol" w:hint="default"/>
+      </w:rPr>
+    </w:lvl>
+    <w:lvl w:ilvl="4" w:tplc="04090003" w:tentative="1">
+      <w:start w:val="1"/>
+      <w:numFmt w:val="bullet"/>
+      <w:lvlText w:val="o"/>
+      <w:lvlJc w:val="left"/>
+      <w:pPr>
+        <w:ind w:left="3600" w:hanging="360"/>
+      </w:pPr>
+      <w:rPr>
+        <w:rFonts w:ascii="Courier New" w:hAnsi="Courier New" w:cs="Courier New" w:hint="default"/>
+      </w:rPr>
+    </w:lvl>
+    <w:lvl w:ilvl="5" w:tplc="04090005" w:tentative="1">
+      <w:start w:val="1"/>
+      <w:numFmt w:val="bullet"/>
+      <w:lvlText w:val=""/>
+      <w:lvlJc w:val="left"/>
+      <w:pPr>
+        <w:ind w:left="4320" w:hanging="360"/>
+      </w:pPr>
+      <w:rPr>
+        <w:rFonts w:ascii="Wingdings" w:hAnsi="Wingdings" w:hint="default"/>
+      </w:rPr>
+    </w:lvl>
+    <w:lvl w:ilvl="6" w:tplc="04090001" w:tentative="1">
+      <w:start w:val="1"/>
+      <w:numFmt w:val="bullet"/>
+      <w:lvlText w:val=""/>
+      <w:lvlJc w:val="left"/>
+      <w:pPr>
+        <w:ind w:left="5040" w:hanging="360"/>
+      </w:pPr>
+      <w:rPr>
+        <w:rFonts w:ascii="Symbol" w:hAnsi="Symbol" w:hint="default"/>
+      </w:rPr>
+    </w:lvl>
+    <w:lvl w:ilvl="7" w:tplc="04090003" w:tentative="1">
+      <w:start w:val="1"/>
+      <w:numFmt w:val="bullet"/>
+      <w:lvlText w:val="o"/>
+      <w:lvlJc w:val="left"/>
+      <w:pPr>
+        <w:ind w:left="5760" w:hanging="360"/>
+      </w:pPr>
+      <w:rPr>
+        <w:rFonts w:ascii="Courier New" w:hAnsi="Courier New" w:cs="Courier New" w:hint="default"/>
+      </w:rPr>
+    </w:lvl>
+    <w:lvl w:ilvl="8" w:tplc="04090005" w:tentative="1">
+      <w:start w:val="1"/>
+      <w:numFmt w:val="bullet"/>
+      <w:lvlText w:val=""/>
+      <w:lvlJc w:val="left"/>
+      <w:pPr>
+        <w:ind w:left="6480" w:hanging="360"/>
+      </w:pPr>
+      <w:rPr>
+        <w:rFonts w:ascii="Wingdings" w:hAnsi="Wingdings" w:hint="default"/>
+      </w:rPr>
+    </w:lvl>
+  </w:abstractNum>
+  <w:abstractNum w:abstractNumId="16" w15:restartNumberingAfterBreak="0">
+    <w:nsid w:val="4531232D"/>
+    <w:multiLevelType w:val="hybridMultilevel"/>
+    <w:tmpl w:val="490CAA0C"/>
+    <w:lvl w:ilvl="0" w:tplc="04090001">
+      <w:start w:val="1"/>
+      <w:numFmt w:val="bullet"/>
+      <w:lvlText w:val=""/>
+      <w:lvlJc w:val="left"/>
+      <w:pPr>
+        <w:ind w:left="720" w:hanging="360"/>
+      </w:pPr>
+      <w:rPr>
+        <w:rFonts w:ascii="Symbol" w:hAnsi="Symbol" w:hint="default"/>
+      </w:rPr>
+    </w:lvl>
+    <w:lvl w:ilvl="1" w:tplc="04090003">
+      <w:start w:val="1"/>
+      <w:numFmt w:val="bullet"/>
+      <w:lvlText w:val="o"/>
+      <w:lvlJc w:val="left"/>
+      <w:pPr>
+        <w:ind w:left="1440" w:hanging="360"/>
+      </w:pPr>
+      <w:rPr>
+        <w:rFonts w:ascii="Courier New" w:hAnsi="Courier New" w:cs="Courier New" w:hint="default"/>
+      </w:rPr>
+    </w:lvl>
+    <w:lvl w:ilvl="2" w:tplc="04090005" w:tentative="1">
+      <w:start w:val="1"/>
+      <w:numFmt w:val="bullet"/>
+      <w:lvlText w:val=""/>
+      <w:lvlJc w:val="left"/>
+      <w:pPr>
+        <w:ind w:left="2160" w:hanging="360"/>
+      </w:pPr>
+      <w:rPr>
+        <w:rFonts w:ascii="Wingdings" w:hAnsi="Wingdings" w:hint="default"/>
+      </w:rPr>
+    </w:lvl>
+    <w:lvl w:ilvl="3" w:tplc="04090001" w:tentative="1">
+      <w:start w:val="1"/>
+      <w:numFmt w:val="bullet"/>
+      <w:lvlText w:val=""/>
+      <w:lvlJc w:val="left"/>
+      <w:pPr>
+        <w:ind w:left="2880" w:hanging="360"/>
+      </w:pPr>
+      <w:rPr>
+        <w:rFonts w:ascii="Symbol" w:hAnsi="Symbol" w:hint="default"/>
+      </w:rPr>
+    </w:lvl>
+    <w:lvl w:ilvl="4" w:tplc="04090003" w:tentative="1">
+      <w:start w:val="1"/>
+      <w:numFmt w:val="bullet"/>
+      <w:lvlText w:val="o"/>
+      <w:lvlJc w:val="left"/>
+      <w:pPr>
+        <w:ind w:left="3600" w:hanging="360"/>
+      </w:pPr>
+      <w:rPr>
+        <w:rFonts w:ascii="Courier New" w:hAnsi="Courier New" w:cs="Courier New" w:hint="default"/>
+      </w:rPr>
+    </w:lvl>
+    <w:lvl w:ilvl="5" w:tplc="04090005" w:tentative="1">
+      <w:start w:val="1"/>
+      <w:numFmt w:val="bullet"/>
+      <w:lvlText w:val=""/>
+      <w:lvlJc w:val="left"/>
+      <w:pPr>
+        <w:ind w:left="4320" w:hanging="360"/>
+      </w:pPr>
+      <w:rPr>
+        <w:rFonts w:ascii="Wingdings" w:hAnsi="Wingdings" w:hint="default"/>
+      </w:rPr>
+    </w:lvl>
+    <w:lvl w:ilvl="6" w:tplc="04090001" w:tentative="1">
+      <w:start w:val="1"/>
+      <w:numFmt w:val="bullet"/>
+      <w:lvlText w:val=""/>
+      <w:lvlJc w:val="left"/>
+      <w:pPr>
+        <w:ind w:left="5040" w:hanging="360"/>
+      </w:pPr>
+      <w:rPr>
+        <w:rFonts w:ascii="Symbol" w:hAnsi="Symbol" w:hint="default"/>
+      </w:rPr>
+    </w:lvl>
+    <w:lvl w:ilvl="7" w:tplc="04090003" w:tentative="1">
+      <w:start w:val="1"/>
+      <w:numFmt w:val="bullet"/>
+      <w:lvlText w:val="o"/>
+      <w:lvlJc w:val="left"/>
+      <w:pPr>
+        <w:ind w:left="5760" w:hanging="360"/>
+      </w:pPr>
+      <w:rPr>
+        <w:rFonts w:ascii="Courier New" w:hAnsi="Courier New" w:cs="Courier New" w:hint="default"/>
+      </w:rPr>
+    </w:lvl>
+    <w:lvl w:ilvl="8" w:tplc="04090005" w:tentative="1">
+      <w:start w:val="1"/>
+      <w:numFmt w:val="bullet"/>
+      <w:lvlText w:val=""/>
+      <w:lvlJc w:val="left"/>
+      <w:pPr>
+        <w:ind w:left="6480" w:hanging="360"/>
+      </w:pPr>
+      <w:rPr>
+        <w:rFonts w:ascii="Wingdings" w:hAnsi="Wingdings" w:hint="default"/>
+      </w:rPr>
+    </w:lvl>
+  </w:abstractNum>
+  <w:abstractNum w:abstractNumId="17" w15:restartNumberingAfterBreak="0">
+    <w:nsid w:val="4DBB39AA"/>
+    <w:multiLevelType w:val="hybridMultilevel"/>
+    <w:tmpl w:val="D7EAE8B2"/>
+    <w:lvl w:ilvl="0" w:tplc="04090001">
+      <w:start w:val="1"/>
+      <w:numFmt w:val="bullet"/>
+      <w:lvlText w:val=""/>
+      <w:lvlJc w:val="left"/>
+      <w:pPr>
+        <w:ind w:left="720" w:hanging="360"/>
+      </w:pPr>
+      <w:rPr>
+        <w:rFonts w:ascii="Symbol" w:hAnsi="Symbol" w:hint="default"/>
+      </w:rPr>
+    </w:lvl>
+    <w:lvl w:ilvl="1" w:tplc="04090003">
+      <w:start w:val="1"/>
+      <w:numFmt w:val="bullet"/>
+      <w:lvlText w:val="o"/>
+      <w:lvlJc w:val="left"/>
+      <w:pPr>
+        <w:ind w:left="1440" w:hanging="360"/>
+      </w:pPr>
+      <w:rPr>
+        <w:rFonts w:ascii="Courier New" w:hAnsi="Courier New" w:cs="Courier New" w:hint="default"/>
+      </w:rPr>
+    </w:lvl>
+    <w:lvl w:ilvl="2" w:tplc="04090005" w:tentative="1">
+      <w:start w:val="1"/>
+      <w:numFmt w:val="bullet"/>
+      <w:lvlText w:val=""/>
+      <w:lvlJc w:val="left"/>
+      <w:pPr>
+        <w:ind w:left="2160" w:hanging="360"/>
+      </w:pPr>
+      <w:rPr>
+        <w:rFonts w:ascii="Wingdings" w:hAnsi="Wingdings" w:hint="default"/>
+      </w:rPr>
+    </w:lvl>
+    <w:lvl w:ilvl="3" w:tplc="04090001" w:tentative="1">
+      <w:start w:val="1"/>
+      <w:numFmt w:val="bullet"/>
+      <w:lvlText w:val=""/>
+      <w:lvlJc w:val="left"/>
+      <w:pPr>
+        <w:ind w:left="2880" w:hanging="360"/>
+      </w:pPr>
+      <w:rPr>
+        <w:rFonts w:ascii="Symbol" w:hAnsi="Symbol" w:hint="default"/>
+      </w:rPr>
+    </w:lvl>
+    <w:lvl w:ilvl="4" w:tplc="04090003" w:tentative="1">
+      <w:start w:val="1"/>
+      <w:numFmt w:val="bullet"/>
+      <w:lvlText w:val="o"/>
+      <w:lvlJc w:val="left"/>
+      <w:pPr>
+        <w:ind w:left="3600" w:hanging="360"/>
+      </w:pPr>
+      <w:rPr>
+        <w:rFonts w:ascii="Courier New" w:hAnsi="Courier New" w:cs="Courier New" w:hint="default"/>
+      </w:rPr>
+    </w:lvl>
+    <w:lvl w:ilvl="5" w:tplc="04090005" w:tentative="1">
+      <w:start w:val="1"/>
+      <w:numFmt w:val="bullet"/>
+      <w:lvlText w:val=""/>
+      <w:lvlJc w:val="left"/>
+      <w:pPr>
+        <w:ind w:left="4320" w:hanging="360"/>
+      </w:pPr>
+      <w:rPr>
+        <w:rFonts w:ascii="Wingdings" w:hAnsi="Wingdings" w:hint="default"/>
+      </w:rPr>
+    </w:lvl>
+    <w:lvl w:ilvl="6" w:tplc="04090001" w:tentative="1">
+      <w:start w:val="1"/>
+      <w:numFmt w:val="bullet"/>
+      <w:lvlText w:val=""/>
+      <w:lvlJc w:val="left"/>
+      <w:pPr>
+        <w:ind w:left="5040" w:hanging="360"/>
+      </w:pPr>
+      <w:rPr>
+        <w:rFonts w:ascii="Symbol" w:hAnsi="Symbol" w:hint="default"/>
+      </w:rPr>
+    </w:lvl>
+    <w:lvl w:ilvl="7" w:tplc="04090003" w:tentative="1">
+      <w:start w:val="1"/>
+      <w:numFmt w:val="bullet"/>
+      <w:lvlText w:val="o"/>
+      <w:lvlJc w:val="left"/>
+      <w:pPr>
+        <w:ind w:left="5760" w:hanging="360"/>
+      </w:pPr>
+      <w:rPr>
+        <w:rFonts w:ascii="Courier New" w:hAnsi="Courier New" w:cs="Courier New" w:hint="default"/>
+      </w:rPr>
+    </w:lvl>
+    <w:lvl w:ilvl="8" w:tplc="04090005" w:tentative="1">
+      <w:start w:val="1"/>
+      <w:numFmt w:val="bullet"/>
+      <w:lvlText w:val=""/>
+      <w:lvlJc w:val="left"/>
+      <w:pPr>
+        <w:ind w:left="6480" w:hanging="360"/>
+      </w:pPr>
+      <w:rPr>
+        <w:rFonts w:ascii="Wingdings" w:hAnsi="Wingdings" w:hint="default"/>
+      </w:rPr>
+    </w:lvl>
+  </w:abstractNum>
+  <w:abstractNum w:abstractNumId="18" w15:restartNumberingAfterBreak="0">
+    <w:nsid w:val="5A1111E9"/>
+    <w:multiLevelType w:val="hybridMultilevel"/>
+    <w:tmpl w:val="FBB043FC"/>
+    <w:lvl w:ilvl="0" w:tplc="FFFFFFFF">
+      <w:start w:val="1"/>
+      <w:numFmt w:val="bullet"/>
+      <w:lvlText w:val=""/>
+      <w:lvlJc w:val="left"/>
+      <w:pPr>
+        <w:ind w:left="720" w:hanging="360"/>
+      </w:pPr>
+      <w:rPr>
+        <w:rFonts w:ascii="Symbol" w:hAnsi="Symbol" w:hint="default"/>
+      </w:rPr>
+    </w:lvl>
+    <w:lvl w:ilvl="1" w:tplc="04090001">
+      <w:start w:val="1"/>
+      <w:numFmt w:val="bullet"/>
+      <w:lvlText w:val=""/>
+      <w:lvlJc w:val="left"/>
+      <w:pPr>
+        <w:ind w:left="720" w:hanging="360"/>
+      </w:pPr>
+      <w:rPr>
+        <w:rFonts w:ascii="Symbol" w:hAnsi="Symbol" w:hint="default"/>
+      </w:rPr>
+    </w:lvl>
+    <w:lvl w:ilvl="2" w:tplc="FFFFFFFF" w:tentative="1">
+      <w:start w:val="1"/>
+      <w:numFmt w:val="bullet"/>
+      <w:lvlText w:val=""/>
+      <w:lvlJc w:val="left"/>
+      <w:pPr>
+        <w:ind w:left="2160" w:hanging="360"/>
+      </w:pPr>
+      <w:rPr>
+        <w:rFonts w:ascii="Wingdings" w:hAnsi="Wingdings" w:hint="default"/>
+      </w:rPr>
+    </w:lvl>
+    <w:lvl w:ilvl="3" w:tplc="FFFFFFFF" w:tentative="1">
+      <w:start w:val="1"/>
+      <w:numFmt w:val="bullet"/>
+      <w:lvlText w:val=""/>
+      <w:lvlJc w:val="left"/>
+      <w:pPr>
+        <w:ind w:left="2880" w:hanging="360"/>
+      </w:pPr>
+      <w:rPr>
+        <w:rFonts w:ascii="Symbol" w:hAnsi="Symbol" w:hint="default"/>
+      </w:rPr>
+    </w:lvl>
+    <w:lvl w:ilvl="4" w:tplc="FFFFFFFF" w:tentative="1">
+      <w:start w:val="1"/>
+      <w:numFmt w:val="bullet"/>
+      <w:lvlText w:val="o"/>
+      <w:lvlJc w:val="left"/>
+      <w:pPr>
+        <w:ind w:left="3600" w:hanging="360"/>
+      </w:pPr>
+      <w:rPr>
+        <w:rFonts w:ascii="Courier New" w:hAnsi="Courier New" w:cs="Courier New" w:hint="default"/>
+      </w:rPr>
+    </w:lvl>
+    <w:lvl w:ilvl="5" w:tplc="FFFFFFFF" w:tentative="1">
+      <w:start w:val="1"/>
+      <w:numFmt w:val="bullet"/>
+      <w:lvlText w:val=""/>
+      <w:lvlJc w:val="left"/>
+      <w:pPr>
+        <w:ind w:left="4320" w:hanging="360"/>
+      </w:pPr>
+      <w:rPr>
+        <w:rFonts w:ascii="Wingdings" w:hAnsi="Wingdings" w:hint="default"/>
+      </w:rPr>
+    </w:lvl>
+    <w:lvl w:ilvl="6" w:tplc="FFFFFFFF" w:tentative="1">
+      <w:start w:val="1"/>
+      <w:numFmt w:val="bullet"/>
+      <w:lvlText w:val=""/>
+      <w:lvlJc w:val="left"/>
+      <w:pPr>
+        <w:ind w:left="5040" w:hanging="360"/>
+      </w:pPr>
+      <w:rPr>
+        <w:rFonts w:ascii="Symbol" w:hAnsi="Symbol" w:hint="default"/>
+      </w:rPr>
+    </w:lvl>
+    <w:lvl w:ilvl="7" w:tplc="FFFFFFFF" w:tentative="1">
+      <w:start w:val="1"/>
+      <w:numFmt w:val="bullet"/>
+      <w:lvlText w:val="o"/>
+      <w:lvlJc w:val="left"/>
+      <w:pPr>
+        <w:ind w:left="5760" w:hanging="360"/>
+      </w:pPr>
+      <w:rPr>
+        <w:rFonts w:ascii="Courier New" w:hAnsi="Courier New" w:cs="Courier New" w:hint="default"/>
+      </w:rPr>
+    </w:lvl>
+    <w:lvl w:ilvl="8" w:tplc="FFFFFFFF" w:tentative="1">
+      <w:start w:val="1"/>
+      <w:numFmt w:val="bullet"/>
+      <w:lvlText w:val=""/>
+      <w:lvlJc w:val="left"/>
+      <w:pPr>
+        <w:ind w:left="6480" w:hanging="360"/>
+      </w:pPr>
+      <w:rPr>
+        <w:rFonts w:ascii="Wingdings" w:hAnsi="Wingdings" w:hint="default"/>
+      </w:rPr>
+    </w:lvl>
+  </w:abstractNum>
+  <w:abstractNum w:abstractNumId="19" w15:restartNumberingAfterBreak="0">
+    <w:nsid w:val="623E1E5B"/>
+    <w:multiLevelType w:val="hybridMultilevel"/>
+    <w:tmpl w:val="E0E09398"/>
+    <w:lvl w:ilvl="0" w:tplc="04090001">
+      <w:start w:val="1"/>
+      <w:numFmt w:val="bullet"/>
+      <w:lvlText w:val=""/>
+      <w:lvlJc w:val="left"/>
+      <w:pPr>
+        <w:ind w:left="720" w:hanging="360"/>
+      </w:pPr>
+      <w:rPr>
+        <w:rFonts w:ascii="Symbol" w:hAnsi="Symbol" w:hint="default"/>
+      </w:rPr>
+    </w:lvl>
+    <w:lvl w:ilvl="1" w:tplc="FFFFFFFF" w:tentative="1">
+      <w:start w:val="1"/>
+      <w:numFmt w:val="bullet"/>
+      <w:lvlText w:val="o"/>
+      <w:lvlJc w:val="left"/>
+      <w:pPr>
+        <w:ind w:left="1440" w:hanging="360"/>
+      </w:pPr>
+      <w:rPr>
+        <w:rFonts w:ascii="Courier New" w:hAnsi="Courier New" w:cs="Courier New" w:hint="default"/>
+      </w:rPr>
+    </w:lvl>
+    <w:lvl w:ilvl="2" w:tplc="FFFFFFFF" w:tentative="1">
+      <w:start w:val="1"/>
+      <w:numFmt w:val="bullet"/>
+      <w:lvlText w:val=""/>
+      <w:lvlJc w:val="left"/>
+      <w:pPr>
+        <w:ind w:left="2160" w:hanging="360"/>
+      </w:pPr>
+      <w:rPr>
+        <w:rFonts w:ascii="Wingdings" w:hAnsi="Wingdings" w:hint="default"/>
+      </w:rPr>
+    </w:lvl>
+    <w:lvl w:ilvl="3" w:tplc="FFFFFFFF" w:tentative="1">
+      <w:start w:val="1"/>
+      <w:numFmt w:val="bullet"/>
+      <w:lvlText w:val=""/>
+      <w:lvlJc w:val="left"/>
+      <w:pPr>
+        <w:ind w:left="2880" w:hanging="360"/>
+      </w:pPr>
+      <w:rPr>
+        <w:rFonts w:ascii="Symbol" w:hAnsi="Symbol" w:hint="default"/>
+      </w:rPr>
+    </w:lvl>
+    <w:lvl w:ilvl="4" w:tplc="FFFFFFFF" w:tentative="1">
+      <w:start w:val="1"/>
+      <w:numFmt w:val="bullet"/>
+      <w:lvlText w:val="o"/>
+      <w:lvlJc w:val="left"/>
+      <w:pPr>
+        <w:ind w:left="3600" w:hanging="360"/>
+      </w:pPr>
+      <w:rPr>
+        <w:rFonts w:ascii="Courier New" w:hAnsi="Courier New" w:cs="Courier New" w:hint="default"/>
+      </w:rPr>
+    </w:lvl>
+    <w:lvl w:ilvl="5" w:tplc="FFFFFFFF" w:tentative="1">
+      <w:start w:val="1"/>
+      <w:numFmt w:val="bullet"/>
+      <w:lvlText w:val=""/>
+      <w:lvlJc w:val="left"/>
+      <w:pPr>
+        <w:ind w:left="4320" w:hanging="360"/>
+      </w:pPr>
+      <w:rPr>
+        <w:rFonts w:ascii="Wingdings" w:hAnsi="Wingdings" w:hint="default"/>
+      </w:rPr>
+    </w:lvl>
+    <w:lvl w:ilvl="6" w:tplc="FFFFFFFF" w:tentative="1">
+      <w:start w:val="1"/>
+      <w:numFmt w:val="bullet"/>
+      <w:lvlText w:val=""/>
+      <w:lvlJc w:val="left"/>
+      <w:pPr>
+        <w:ind w:left="5040" w:hanging="360"/>
+      </w:pPr>
+      <w:rPr>
+        <w:rFonts w:ascii="Symbol" w:hAnsi="Symbol" w:hint="default"/>
+      </w:rPr>
+    </w:lvl>
+    <w:lvl w:ilvl="7" w:tplc="FFFFFFFF" w:tentative="1">
+      <w:start w:val="1"/>
+      <w:numFmt w:val="bullet"/>
+      <w:lvlText w:val="o"/>
+      <w:lvlJc w:val="left"/>
+      <w:pPr>
+        <w:ind w:left="5760" w:hanging="360"/>
+      </w:pPr>
+      <w:rPr>
+        <w:rFonts w:ascii="Courier New" w:hAnsi="Courier New" w:cs="Courier New" w:hint="default"/>
+      </w:rPr>
+    </w:lvl>
+    <w:lvl w:ilvl="8" w:tplc="FFFFFFFF" w:tentative="1">
+      <w:start w:val="1"/>
+      <w:numFmt w:val="bullet"/>
+      <w:lvlText w:val=""/>
+      <w:lvlJc w:val="left"/>
+      <w:pPr>
+        <w:ind w:left="6480" w:hanging="360"/>
+      </w:pPr>
+      <w:rPr>
+        <w:rFonts w:ascii="Wingdings" w:hAnsi="Wingdings" w:hint="default"/>
+      </w:rPr>
+    </w:lvl>
+  </w:abstractNum>
+  <w:abstractNum w:abstractNumId="20" w15:restartNumberingAfterBreak="0">
+    <w:nsid w:val="6BAE500D"/>
+    <w:multiLevelType w:val="hybridMultilevel"/>
+    <w:tmpl w:val="CB5ACD50"/>
+    <w:lvl w:ilvl="0" w:tplc="E436A25A">
+      <w:numFmt w:val="bullet"/>
+      <w:lvlText w:val="-"/>
+      <w:lvlJc w:val="left"/>
+      <w:pPr>
+        <w:ind w:left="720" w:hanging="360"/>
+      </w:pPr>
+      <w:rPr>
+        <w:rFonts w:ascii="Cambria" w:eastAsiaTheme="minorEastAsia" w:hAnsi="Cambria" w:cstheme="minorBidi" w:hint="default"/>
+      </w:rPr>
+    </w:lvl>
+    <w:lvl w:ilvl="1" w:tplc="04090003" w:tentative="1">
+      <w:start w:val="1"/>
+      <w:numFmt w:val="bullet"/>
+      <w:lvlText w:val="o"/>
+      <w:lvlJc w:val="left"/>
+      <w:pPr>
+        <w:ind w:left="1440" w:hanging="360"/>
+      </w:pPr>
+      <w:rPr>
+        <w:rFonts w:ascii="Courier New" w:hAnsi="Courier New" w:cs="Courier New" w:hint="default"/>
+      </w:rPr>
+    </w:lvl>
+    <w:lvl w:ilvl="2" w:tplc="04090005" w:tentative="1">
+      <w:start w:val="1"/>
+      <w:numFmt w:val="bullet"/>
+      <w:lvlText w:val=""/>
+      <w:lvlJc w:val="left"/>
+      <w:pPr>
+        <w:ind w:left="2160" w:hanging="360"/>
+      </w:pPr>
+      <w:rPr>
+        <w:rFonts w:ascii="Wingdings" w:hAnsi="Wingdings" w:hint="default"/>
+      </w:rPr>
+    </w:lvl>
+    <w:lvl w:ilvl="3" w:tplc="04090001" w:tentative="1">
+      <w:start w:val="1"/>
+      <w:numFmt w:val="bullet"/>
+      <w:lvlText w:val=""/>
+      <w:lvlJc w:val="left"/>
+      <w:pPr>
+        <w:ind w:left="2880" w:hanging="360"/>
+      </w:pPr>
+      <w:rPr>
+        <w:rFonts w:ascii="Symbol" w:hAnsi="Symbol" w:hint="default"/>
+      </w:rPr>
+    </w:lvl>
+    <w:lvl w:ilvl="4" w:tplc="04090003" w:tentative="1">
+      <w:start w:val="1"/>
+      <w:numFmt w:val="bullet"/>
+      <w:lvlText w:val="o"/>
+      <w:lvlJc w:val="left"/>
+      <w:pPr>
+        <w:ind w:left="3600" w:hanging="360"/>
+      </w:pPr>
+      <w:rPr>
+        <w:rFonts w:ascii="Courier New" w:hAnsi="Courier New" w:cs="Courier New" w:hint="default"/>
+      </w:rPr>
+    </w:lvl>
+    <w:lvl w:ilvl="5" w:tplc="04090005" w:tentative="1">
+      <w:start w:val="1"/>
+      <w:numFmt w:val="bullet"/>
+      <w:lvlText w:val=""/>
+      <w:lvlJc w:val="left"/>
+      <w:pPr>
+        <w:ind w:left="4320" w:hanging="360"/>
+      </w:pPr>
+      <w:rPr>
+        <w:rFonts w:ascii="Wingdings" w:hAnsi="Wingdings" w:hint="default"/>
+      </w:rPr>
+    </w:lvl>
+    <w:lvl w:ilvl="6" w:tplc="04090001" w:tentative="1">
+      <w:start w:val="1"/>
+      <w:numFmt w:val="bullet"/>
+      <w:lvlText w:val=""/>
+      <w:lvlJc w:val="left"/>
+      <w:pPr>
+        <w:ind w:left="5040" w:hanging="360"/>
+      </w:pPr>
+      <w:rPr>
+        <w:rFonts w:ascii="Symbol" w:hAnsi="Symbol" w:hint="default"/>
+      </w:rPr>
+    </w:lvl>
+    <w:lvl w:ilvl="7" w:tplc="04090003" w:tentative="1">
+      <w:start w:val="1"/>
+      <w:numFmt w:val="bullet"/>
+      <w:lvlText w:val="o"/>
+      <w:lvlJc w:val="left"/>
+      <w:pPr>
+        <w:ind w:left="5760" w:hanging="360"/>
+      </w:pPr>
+      <w:rPr>
+        <w:rFonts w:ascii="Courier New" w:hAnsi="Courier New" w:cs="Courier New" w:hint="default"/>
+      </w:rPr>
+    </w:lvl>
+    <w:lvl w:ilvl="8" w:tplc="04090005" w:tentative="1">
+      <w:start w:val="1"/>
+      <w:numFmt w:val="bullet"/>
+      <w:lvlText w:val=""/>
+      <w:lvlJc w:val="left"/>
+      <w:pPr>
+        <w:ind w:left="6480" w:hanging="360"/>
+      </w:pPr>
+      <w:rPr>
+        <w:rFonts w:ascii="Wingdings" w:hAnsi="Wingdings" w:hint="default"/>
+      </w:rPr>
+    </w:lvl>
+  </w:abstractNum>
+  <w:abstractNum w:abstractNumId="21" w15:restartNumberingAfterBreak="0">
+    <w:nsid w:val="6D1B004F"/>
+    <w:multiLevelType w:val="hybridMultilevel"/>
+    <w:tmpl w:val="2ACACBDC"/>
+    <w:lvl w:ilvl="0" w:tplc="04090001">
+      <w:start w:val="1"/>
+      <w:numFmt w:val="bullet"/>
+      <w:lvlText w:val=""/>
+      <w:lvlJc w:val="left"/>
+      <w:pPr>
+        <w:ind w:left="720" w:hanging="360"/>
+      </w:pPr>
+      <w:rPr>
+        <w:rFonts w:ascii="Symbol" w:hAnsi="Symbol" w:hint="default"/>
+      </w:rPr>
+    </w:lvl>
+    <w:lvl w:ilvl="1" w:tplc="04090003" w:tentative="1">
+      <w:start w:val="1"/>
+      <w:numFmt w:val="bullet"/>
+      <w:lvlText w:val="o"/>
+      <w:lvlJc w:val="left"/>
+      <w:pPr>
+        <w:ind w:left="1440" w:hanging="360"/>
+      </w:pPr>
+      <w:rPr>
+        <w:rFonts w:ascii="Courier New" w:hAnsi="Courier New" w:cs="Courier New" w:hint="default"/>
+      </w:rPr>
+    </w:lvl>
+    <w:lvl w:ilvl="2" w:tplc="04090005" w:tentative="1">
+      <w:start w:val="1"/>
+      <w:numFmt w:val="bullet"/>
+      <w:lvlText w:val=""/>
+      <w:lvlJc w:val="left"/>
+      <w:pPr>
+        <w:ind w:left="2160" w:hanging="360"/>
+      </w:pPr>
+      <w:rPr>
+        <w:rFonts w:ascii="Wingdings" w:hAnsi="Wingdings" w:hint="default"/>
+      </w:rPr>
+    </w:lvl>
+    <w:lvl w:ilvl="3" w:tplc="04090001" w:tentative="1">
+      <w:start w:val="1"/>
+      <w:numFmt w:val="bullet"/>
+      <w:lvlText w:val=""/>
+      <w:lvlJc w:val="left"/>
+      <w:pPr>
+        <w:ind w:left="2880" w:hanging="360"/>
+      </w:pPr>
+      <w:rPr>
+        <w:rFonts w:ascii="Symbol" w:hAnsi="Symbol" w:hint="default"/>
+      </w:rPr>
+    </w:lvl>
+    <w:lvl w:ilvl="4" w:tplc="04090003" w:tentative="1">
+      <w:start w:val="1"/>
+      <w:numFmt w:val="bullet"/>
+      <w:lvlText w:val="o"/>
+      <w:lvlJc w:val="left"/>
+      <w:pPr>
+        <w:ind w:left="3600" w:hanging="360"/>
+      </w:pPr>
+      <w:rPr>
+        <w:rFonts w:ascii="Courier New" w:hAnsi="Courier New" w:cs="Courier New" w:hint="default"/>
+      </w:rPr>
+    </w:lvl>
+    <w:lvl w:ilvl="5" w:tplc="04090005" w:tentative="1">
+      <w:start w:val="1"/>
+      <w:numFmt w:val="bullet"/>
+      <w:lvlText w:val=""/>
+      <w:lvlJc w:val="left"/>
+      <w:pPr>
+        <w:ind w:left="4320" w:hanging="360"/>
+      </w:pPr>
+      <w:rPr>
+        <w:rFonts w:ascii="Wingdings" w:hAnsi="Wingdings" w:hint="default"/>
+      </w:rPr>
+    </w:lvl>
+    <w:lvl w:ilvl="6" w:tplc="04090001" w:tentative="1">
+      <w:start w:val="1"/>
+      <w:numFmt w:val="bullet"/>
+      <w:lvlText w:val=""/>
+      <w:lvlJc w:val="left"/>
+      <w:pPr>
+        <w:ind w:left="5040" w:hanging="360"/>
+      </w:pPr>
+      <w:rPr>
+        <w:rFonts w:ascii="Symbol" w:hAnsi="Symbol" w:hint="default"/>
+      </w:rPr>
+    </w:lvl>
+    <w:lvl w:ilvl="7" w:tplc="04090003" w:tentative="1">
+      <w:start w:val="1"/>
+      <w:numFmt w:val="bullet"/>
+      <w:lvlText w:val="o"/>
+      <w:lvlJc w:val="left"/>
+      <w:pPr>
+        <w:ind w:left="5760" w:hanging="360"/>
+      </w:pPr>
+      <w:rPr>
+        <w:rFonts w:ascii="Courier New" w:hAnsi="Courier New" w:cs="Courier New" w:hint="default"/>
+      </w:rPr>
+    </w:lvl>
+    <w:lvl w:ilvl="8" w:tplc="04090005" w:tentative="1">
+      <w:start w:val="1"/>
+      <w:numFmt w:val="bullet"/>
+      <w:lvlText w:val=""/>
+      <w:lvlJc w:val="left"/>
+      <w:pPr>
+        <w:ind w:left="6480" w:hanging="360"/>
+      </w:pPr>
+      <w:rPr>
+        <w:rFonts w:ascii="Wingdings" w:hAnsi="Wingdings" w:hint="default"/>
+      </w:rPr>
+    </w:lvl>
+  </w:abstractNum>
+  <w:abstractNum w:abstractNumId="22" w15:restartNumberingAfterBreak="0">
+    <w:nsid w:val="7EC23A1E"/>
+    <w:multiLevelType w:val="hybridMultilevel"/>
+    <w:tmpl w:val="0C545ACA"/>
+    <w:lvl w:ilvl="0" w:tplc="FFFFFFFF">
+      <w:start w:val="1"/>
+      <w:numFmt w:val="bullet"/>
+      <w:lvlText w:val=""/>
+      <w:lvlJc w:val="left"/>
+      <w:pPr>
+        <w:ind w:left="720" w:hanging="360"/>
+      </w:pPr>
+      <w:rPr>
+        <w:rFonts w:ascii="Symbol" w:hAnsi="Symbol" w:hint="default"/>
+      </w:rPr>
+    </w:lvl>
+    <w:lvl w:ilvl="1" w:tplc="04090001">
+      <w:start w:val="1"/>
+      <w:numFmt w:val="bullet"/>
+      <w:lvlText w:val=""/>
+      <w:lvlJc w:val="left"/>
+      <w:pPr>
+        <w:ind w:left="720" w:hanging="360"/>
+      </w:pPr>
+      <w:rPr>
+        <w:rFonts w:ascii="Symbol" w:hAnsi="Symbol" w:hint="default"/>
+      </w:rPr>
+    </w:lvl>
+    <w:lvl w:ilvl="2" w:tplc="FFFFFFFF" w:tentative="1">
+      <w:start w:val="1"/>
+      <w:numFmt w:val="bullet"/>
+      <w:lvlText w:val=""/>
+      <w:lvlJc w:val="left"/>
+      <w:pPr>
+        <w:ind w:left="2160" w:hanging="360"/>
+      </w:pPr>
+      <w:rPr>
+        <w:rFonts w:ascii="Wingdings" w:hAnsi="Wingdings" w:hint="default"/>
+      </w:rPr>
+    </w:lvl>
+    <w:lvl w:ilvl="3" w:tplc="FFFFFFFF" w:tentative="1">
+      <w:start w:val="1"/>
+      <w:numFmt w:val="bullet"/>
+      <w:lvlText w:val=""/>
+      <w:lvlJc w:val="left"/>
+      <w:pPr>
+        <w:ind w:left="2880" w:hanging="360"/>
+      </w:pPr>
+      <w:rPr>
+        <w:rFonts w:ascii="Symbol" w:hAnsi="Symbol" w:hint="default"/>
+      </w:rPr>
+    </w:lvl>
+    <w:lvl w:ilvl="4" w:tplc="FFFFFFFF" w:tentative="1">
+      <w:start w:val="1"/>
+      <w:numFmt w:val="bullet"/>
+      <w:lvlText w:val="o"/>
+      <w:lvlJc w:val="left"/>
+      <w:pPr>
+        <w:ind w:left="3600" w:hanging="360"/>
+      </w:pPr>
+      <w:rPr>
+        <w:rFonts w:ascii="Courier New" w:hAnsi="Courier New" w:cs="Courier New" w:hint="default"/>
+      </w:rPr>
+    </w:lvl>
+    <w:lvl w:ilvl="5" w:tplc="FFFFFFFF" w:tentative="1">
+      <w:start w:val="1"/>
+      <w:numFmt w:val="bullet"/>
+      <w:lvlText w:val=""/>
+      <w:lvlJc w:val="left"/>
+      <w:pPr>
+        <w:ind w:left="4320" w:hanging="360"/>
+      </w:pPr>
+      <w:rPr>
+        <w:rFonts w:ascii="Wingdings" w:hAnsi="Wingdings" w:hint="default"/>
+      </w:rPr>
+    </w:lvl>
+    <w:lvl w:ilvl="6" w:tplc="FFFFFFFF" w:tentative="1">
+      <w:start w:val="1"/>
+      <w:numFmt w:val="bullet"/>
+      <w:lvlText w:val=""/>
+      <w:lvlJc w:val="left"/>
+      <w:pPr>
+        <w:ind w:left="5040" w:hanging="360"/>
+      </w:pPr>
+      <w:rPr>
+        <w:rFonts w:ascii="Symbol" w:hAnsi="Symbol" w:hint="default"/>
+      </w:rPr>
+    </w:lvl>
+    <w:lvl w:ilvl="7" w:tplc="FFFFFFFF" w:tentative="1">
+      <w:start w:val="1"/>
+      <w:numFmt w:val="bullet"/>
+      <w:lvlText w:val="o"/>
+      <w:lvlJc w:val="left"/>
+      <w:pPr>
+        <w:ind w:left="5760" w:hanging="360"/>
+      </w:pPr>
+      <w:rPr>
+        <w:rFonts w:ascii="Courier New" w:hAnsi="Courier New" w:cs="Courier New" w:hint="default"/>
+      </w:rPr>
+    </w:lvl>
+    <w:lvl w:ilvl="8" w:tplc="FFFFFFFF" w:tentative="1">
+      <w:start w:val="1"/>
+      <w:numFmt w:val="bullet"/>
+      <w:lvlText w:val=""/>
+      <w:lvlJc w:val="left"/>
+      <w:pPr>
+        <w:ind w:left="6480" w:hanging="360"/>
+      </w:pPr>
+      <w:rPr>
+        <w:rFonts w:ascii="Wingdings" w:hAnsi="Wingdings" w:hint="default"/>
       </w:rPr>
     </w:lvl>
   </w:abstractNum>
@@ -1003,7 +2908,46 @@
     <w:abstractNumId w:val="0"/>
   </w:num>
   <w:num w:numId="10" w16cid:durableId="1269121835">
+    <w:abstractNumId w:val="12"/>
+  </w:num>
+  <w:num w:numId="11" w16cid:durableId="1264802537">
+    <w:abstractNumId w:val="21"/>
+  </w:num>
+  <w:num w:numId="12" w16cid:durableId="724528785">
+    <w:abstractNumId w:val="20"/>
+  </w:num>
+  <w:num w:numId="13" w16cid:durableId="1150974052">
+    <w:abstractNumId w:val="19"/>
+  </w:num>
+  <w:num w:numId="14" w16cid:durableId="1838570249">
+    <w:abstractNumId w:val="14"/>
+  </w:num>
+  <w:num w:numId="15" w16cid:durableId="1756659009">
+    <w:abstractNumId w:val="10"/>
+  </w:num>
+  <w:num w:numId="16" w16cid:durableId="533269515">
+    <w:abstractNumId w:val="16"/>
+  </w:num>
+  <w:num w:numId="17" w16cid:durableId="1415082681">
+    <w:abstractNumId w:val="18"/>
+  </w:num>
+  <w:num w:numId="18" w16cid:durableId="1613396421">
+    <w:abstractNumId w:val="17"/>
+  </w:num>
+  <w:num w:numId="19" w16cid:durableId="1560557961">
+    <w:abstractNumId w:val="11"/>
+  </w:num>
+  <w:num w:numId="20" w16cid:durableId="1785231468">
+    <w:abstractNumId w:val="15"/>
+  </w:num>
+  <w:num w:numId="21" w16cid:durableId="1474980477">
+    <w:abstractNumId w:val="22"/>
+  </w:num>
+  <w:num w:numId="22" w16cid:durableId="1927348550">
     <w:abstractNumId w:val="9"/>
+  </w:num>
+  <w:num w:numId="23" w16cid:durableId="756944761">
+    <w:abstractNumId w:val="13"/>
   </w:num>
 </w:numbering>
 </file>

</xml_diff>